<commit_message>
Added some changes and enhancments
</commit_message>
<xml_diff>
--- a/Remove Tax from accounting.docx
+++ b/Remove Tax from accounting.docx
@@ -59,105 +59,295 @@
     <w:p>
       <w:pPr>
         <w:pStyle w:val="ListParagraph"/>
+        <w:numPr>
+          <w:ilvl w:val="0"/>
+          <w:numId w:val="1"/>
+        </w:numPr>
+        <w:rPr>
+          <w:lang w:bidi="ar-IQ"/>
+        </w:rPr>
+      </w:pPr>
+      <w:r>
+        <w:rPr>
+          <w:rFonts w:hint="cs"/>
+          <w:rtl/>
+          <w:lang w:bidi="ar-IQ"/>
+        </w:rPr>
+        <w:t xml:space="preserve">لما يدفع يربط بالصيانة يعني يحدث </w:t>
+      </w:r>
+    </w:p>
+    <w:p>
+      <w:pPr>
+        <w:pStyle w:val="ListParagraph"/>
+        <w:numPr>
+          <w:ilvl w:val="0"/>
+          <w:numId w:val="1"/>
+        </w:numPr>
+        <w:rPr>
+          <w:lang w:bidi="ar-IQ"/>
+        </w:rPr>
+      </w:pPr>
+      <w:r>
+        <w:rPr>
+          <w:rFonts w:hint="cs"/>
+          <w:rtl/>
+          <w:lang w:bidi="ar-IQ"/>
+        </w:rPr>
+        <w:t>تقرير العقود المنتيه وشيل الي بره</w:t>
+      </w:r>
+    </w:p>
+    <w:p>
+      <w:pPr>
+        <w:pStyle w:val="ListParagraph"/>
+        <w:numPr>
+          <w:ilvl w:val="0"/>
+          <w:numId w:val="1"/>
+        </w:numPr>
+        <w:rPr>
+          <w:lang w:bidi="ar-IQ"/>
+        </w:rPr>
+      </w:pPr>
+      <w:r>
+        <w:rPr>
+          <w:lang w:bidi="ar-IQ"/>
+        </w:rPr>
+        <w:t>Collect type in rent change it to number instead of month</w:t>
+      </w:r>
+    </w:p>
+    <w:p>
+      <w:pPr>
+        <w:pStyle w:val="ListParagraph"/>
+        <w:numPr>
+          <w:ilvl w:val="0"/>
+          <w:numId w:val="1"/>
+        </w:numPr>
+        <w:rPr>
+          <w:lang w:bidi="ar-IQ"/>
+        </w:rPr>
+      </w:pPr>
+      <w:r>
+        <w:rPr>
+          <w:rFonts w:hint="cs"/>
+          <w:rtl/>
+          <w:lang w:bidi="ar-IQ"/>
+        </w:rPr>
+        <w:t xml:space="preserve">رقم الشيك شيله من فورم عقد الايجار </w:t>
+      </w:r>
+    </w:p>
+    <w:p>
+      <w:pPr>
+        <w:pStyle w:val="ListParagraph"/>
+        <w:numPr>
+          <w:ilvl w:val="0"/>
+          <w:numId w:val="1"/>
+        </w:numPr>
+        <w:rPr>
+          <w:lang w:bidi="ar-IQ"/>
+        </w:rPr>
+      </w:pPr>
+      <w:r>
+        <w:rPr>
+          <w:rFonts w:hint="cs"/>
+          <w:rtl/>
+          <w:lang w:bidi="ar-IQ"/>
+        </w:rPr>
+        <w:t>غير رقم عقد الايجار كونتركت سنه رقم العقد (اي دي)</w:t>
+      </w:r>
+    </w:p>
+    <w:p>
+      <w:pPr>
+        <w:pStyle w:val="ListParagraph"/>
+        <w:numPr>
+          <w:ilvl w:val="0"/>
+          <w:numId w:val="1"/>
+        </w:numPr>
+        <w:rPr>
+          <w:lang w:bidi="ar-IQ"/>
+        </w:rPr>
+      </w:pPr>
+      <w:r>
+        <w:rPr>
+          <w:lang w:bidi="ar-IQ"/>
+        </w:rPr>
+        <w:t>Start date and end date in renew add one year from now</w:t>
+      </w:r>
+    </w:p>
+    <w:p>
+      <w:pPr>
+        <w:pStyle w:val="ListParagraph"/>
+        <w:numPr>
+          <w:ilvl w:val="0"/>
+          <w:numId w:val="1"/>
+        </w:numPr>
+        <w:rPr>
+          <w:lang w:bidi="ar-IQ"/>
+        </w:rPr>
+      </w:pPr>
+      <w:r>
+        <w:rPr>
+          <w:rFonts w:hint="cs"/>
+          <w:rtl/>
+          <w:lang w:bidi="ar-IQ"/>
+        </w:rPr>
+        <w:t>العقود علي وشك الانتهاء والعقود المنتهيه في صفحة متابعة المتسحقات</w:t>
+      </w:r>
+    </w:p>
+    <w:p>
+      <w:pPr>
+        <w:pStyle w:val="ListParagraph"/>
+        <w:numPr>
+          <w:ilvl w:val="0"/>
+          <w:numId w:val="1"/>
+        </w:numPr>
+        <w:rPr>
+          <w:lang w:bidi="ar-IQ"/>
+        </w:rPr>
+      </w:pPr>
+      <w:r>
+        <w:rPr>
+          <w:rFonts w:hint="cs"/>
+          <w:rtl/>
+          <w:lang w:bidi="ar-IQ"/>
+        </w:rPr>
+        <w:t>ونشوف هل بتجيب المنتهيه مع الي علي وشك الانتهاء</w:t>
+      </w:r>
+    </w:p>
+    <w:p>
+      <w:pPr>
+        <w:pStyle w:val="ListParagraph"/>
+        <w:numPr>
+          <w:ilvl w:val="0"/>
+          <w:numId w:val="1"/>
+        </w:numPr>
+        <w:rPr>
+          <w:lang w:bidi="ar-IQ"/>
+        </w:rPr>
+      </w:pPr>
+      <w:r>
+        <w:rPr>
+          <w:rFonts w:hint="cs"/>
+          <w:rtl/>
+          <w:lang w:bidi="ar-IQ"/>
+        </w:rPr>
+        <w:t>اكتب اسم المالك جمب المدين</w:t>
+      </w:r>
+    </w:p>
+    <w:p>
+      <w:pPr>
+        <w:pStyle w:val="ListParagraph"/>
+        <w:numPr>
+          <w:ilvl w:val="0"/>
+          <w:numId w:val="1"/>
+        </w:numPr>
+        <w:rPr>
+          <w:lang w:bidi="ar-IQ"/>
+        </w:rPr>
+      </w:pPr>
+      <w:r>
+        <w:rPr>
+          <w:rFonts w:hint="cs"/>
+          <w:rtl/>
+          <w:lang w:bidi="ar-IQ"/>
+        </w:rPr>
+        <w:t>نضيف التوتل في كشوف السحابات</w:t>
+      </w:r>
+    </w:p>
+    <w:p>
+      <w:pPr>
+        <w:pStyle w:val="ListParagraph"/>
+        <w:numPr>
+          <w:ilvl w:val="0"/>
+          <w:numId w:val="1"/>
+        </w:numPr>
+        <w:rPr>
+          <w:lang w:bidi="ar-IQ"/>
+        </w:rPr>
+      </w:pPr>
+      <w:r>
+        <w:rPr>
+          <w:rFonts w:hint="cs"/>
+          <w:rtl/>
+          <w:lang w:bidi="ar-IQ"/>
+        </w:rPr>
+        <w:t>شاشه مخصصه لصندوق النثرية اضافة وسحب</w:t>
+      </w:r>
+    </w:p>
+    <w:p>
+      <w:pPr>
+        <w:pStyle w:val="ListParagraph"/>
+        <w:numPr>
+          <w:ilvl w:val="0"/>
+          <w:numId w:val="1"/>
+        </w:numPr>
+        <w:rPr>
+          <w:lang w:bidi="ar-IQ"/>
+        </w:rPr>
+      </w:pPr>
+      <w:r>
+        <w:rPr>
+          <w:rFonts w:hint="cs"/>
+          <w:rtl/>
+          <w:lang w:bidi="ar-IQ"/>
+        </w:rPr>
+        <w:t>الصيانه تروح للفني وخدمة العملاء</w:t>
+      </w:r>
+    </w:p>
+    <w:p>
+      <w:pPr>
+        <w:pStyle w:val="ListParagraph"/>
+        <w:numPr>
+          <w:ilvl w:val="0"/>
+          <w:numId w:val="1"/>
+        </w:numPr>
         <w:rPr>
           <w:lang w:bidi="ar-IQ"/>
         </w:rPr>
       </w:pPr>
       <w:bookmarkStart w:id="0" w:name="_GoBack"/>
-      <w:bookmarkEnd w:id="0"/>
-    </w:p>
-    <w:p>
-      <w:pPr>
-        <w:pStyle w:val="ListParagraph"/>
-        <w:rPr>
-          <w:lang w:bidi="ar-IQ"/>
-        </w:rPr>
-      </w:pPr>
-    </w:p>
-    <w:p>
-      <w:pPr>
-        <w:pStyle w:val="ListParagraph"/>
-        <w:numPr>
-          <w:ilvl w:val="0"/>
-          <w:numId w:val="1"/>
-        </w:numPr>
-        <w:rPr>
-          <w:lang w:bidi="ar-IQ"/>
-        </w:rPr>
-      </w:pPr>
-      <w:r>
-        <w:rPr>
-          <w:lang w:bidi="ar-IQ"/>
-        </w:rPr>
-        <w:t>Collect type in rent change it to number instead of month</w:t>
-      </w:r>
-    </w:p>
-    <w:p>
-      <w:pPr>
-        <w:pStyle w:val="ListParagraph"/>
-        <w:numPr>
-          <w:ilvl w:val="0"/>
-          <w:numId w:val="1"/>
-        </w:numPr>
-        <w:rPr>
-          <w:lang w:bidi="ar-IQ"/>
-        </w:rPr>
-      </w:pPr>
-      <w:r>
-        <w:rPr>
-          <w:lang w:bidi="ar-IQ"/>
-        </w:rPr>
-        <w:t>Start date and end date in renew add one year from now</w:t>
-      </w:r>
-    </w:p>
-    <w:p>
-      <w:pPr>
-        <w:pStyle w:val="ListParagraph"/>
-        <w:numPr>
-          <w:ilvl w:val="0"/>
-          <w:numId w:val="1"/>
-        </w:numPr>
-        <w:rPr>
-          <w:lang w:bidi="ar-IQ"/>
-        </w:rPr>
-      </w:pPr>
-      <w:r>
-        <w:rPr>
-          <w:lang w:bidi="ar-IQ"/>
-        </w:rPr>
-        <w:t>Expense</w:t>
-      </w:r>
-      <w:r>
-        <w:rPr>
-          <w:lang w:bidi="ar-IQ"/>
-        </w:rPr>
-        <w:t xml:space="preserve"> instead of </w:t>
-      </w:r>
-      <w:r>
-        <w:rPr>
-          <w:lang w:bidi="ar-IQ"/>
-        </w:rPr>
-        <w:t>maintenance</w:t>
-      </w:r>
-    </w:p>
-    <w:p>
-      <w:pPr>
-        <w:pStyle w:val="ListParagraph"/>
-        <w:numPr>
-          <w:ilvl w:val="0"/>
-          <w:numId w:val="1"/>
-        </w:numPr>
-        <w:rPr>
-          <w:lang w:bidi="ar-IQ"/>
-        </w:rPr>
-      </w:pPr>
-      <w:r>
-        <w:rPr>
-          <w:rFonts w:hint="cs"/>
-          <w:rtl/>
-          <w:lang w:bidi="ar-IQ"/>
-        </w:rPr>
-        <w:t>شاشه مخصصه لصندوق النثرية اضافة وسحب</w:t>
+      <w:r>
+        <w:rPr>
+          <w:rFonts w:hint="cs"/>
+          <w:rtl/>
+          <w:lang w:bidi="ar-IQ"/>
+        </w:rPr>
+        <w:t>الي تم دفعه يروح صفحة تانية للودائع</w:t>
+      </w:r>
+    </w:p>
+    <w:bookmarkEnd w:id="0"/>
+    <w:p>
+      <w:pPr>
+        <w:pStyle w:val="ListParagraph"/>
+        <w:rPr>
+          <w:lang w:bidi="ar-IQ"/>
+        </w:rPr>
+      </w:pPr>
+    </w:p>
+    <w:p>
+      <w:pPr>
+        <w:pStyle w:val="ListParagraph"/>
+        <w:rPr>
+          <w:lang w:bidi="ar-IQ"/>
+        </w:rPr>
+      </w:pPr>
+    </w:p>
+    <w:p>
+      <w:pPr>
+        <w:pStyle w:val="ListParagraph"/>
+        <w:numPr>
+          <w:ilvl w:val="0"/>
+          <w:numId w:val="1"/>
+        </w:numPr>
+        <w:rPr>
+          <w:lang w:bidi="ar-IQ"/>
+        </w:rPr>
+      </w:pPr>
+      <w:r>
+        <w:rPr>
+          <w:rFonts w:hint="cs"/>
+          <w:rtl/>
+          <w:lang w:bidi="ar-IQ"/>
+        </w:rPr>
+        <w:t>تعديل شكل صفحة الفاتورة</w:t>
       </w:r>
     </w:p>
     <w:p>
@@ -190,11 +380,71 @@
     </w:p>
     <w:p>
       <w:pPr>
-        <w:ind w:left="360"/>
-        <w:rPr>
-          <w:lang w:bidi="ar-IQ"/>
-        </w:rPr>
-      </w:pPr>
+        <w:pStyle w:val="ListParagraph"/>
+        <w:numPr>
+          <w:ilvl w:val="0"/>
+          <w:numId w:val="1"/>
+        </w:numPr>
+        <w:rPr>
+          <w:lang w:bidi="ar-IQ"/>
+        </w:rPr>
+      </w:pPr>
+      <w:r>
+        <w:rPr>
+          <w:rFonts w:hint="cs"/>
+          <w:rtl/>
+          <w:lang w:bidi="ar-IQ"/>
+        </w:rPr>
+        <w:t>صفحة المصاريف ممكن تتسجل علي الشركة او علي المالك</w:t>
+      </w:r>
+    </w:p>
+    <w:p>
+      <w:pPr>
+        <w:pStyle w:val="ListParagraph"/>
+        <w:numPr>
+          <w:ilvl w:val="0"/>
+          <w:numId w:val="1"/>
+        </w:numPr>
+        <w:rPr>
+          <w:lang w:bidi="ar-IQ"/>
+        </w:rPr>
+      </w:pPr>
+      <w:r>
+        <w:rPr>
+          <w:rFonts w:hint="cs"/>
+          <w:rtl/>
+          <w:lang w:bidi="ar-IQ"/>
+        </w:rPr>
+        <w:t>امكانية تعديل العقار</w:t>
+      </w:r>
+      <w:r>
+        <w:rPr>
+          <w:rFonts w:hint="cs"/>
+          <w:rtl/>
+          <w:lang w:bidi="ar-IQ"/>
+        </w:rPr>
+        <w:t xml:space="preserve"> وتعديل الوحده من الخارج؟</w:t>
+      </w:r>
+    </w:p>
+    <w:p>
+      <w:pPr>
+        <w:pStyle w:val="ListParagraph"/>
+        <w:numPr>
+          <w:ilvl w:val="0"/>
+          <w:numId w:val="1"/>
+        </w:numPr>
+        <w:rPr>
+          <w:lang w:bidi="ar-IQ"/>
+        </w:rPr>
+      </w:pPr>
+      <w:r>
+        <w:rPr>
+          <w:rFonts w:hint="cs"/>
+          <w:rtl/>
+          <w:lang w:bidi="ar-IQ"/>
+        </w:rPr>
+        <w:t>ضيف صندوق النثرية في صفحة منفرده</w:t>
+      </w:r>
     </w:p>
     <w:sectPr>
       <w:pgSz w:w="12240" w:h="15840"/>

</xml_diff>

<commit_message>
Change maintenenace requests and complaint to be like other code
</commit_message>
<xml_diff>
--- a/Remove Tax from accounting.docx
+++ b/Remove Tax from accounting.docx
@@ -303,99 +303,103 @@
           <w:lang w:bidi="ar-IQ"/>
         </w:rPr>
       </w:pPr>
+      <w:r>
+        <w:rPr>
+          <w:rFonts w:hint="cs"/>
+          <w:rtl/>
+          <w:lang w:bidi="ar-IQ"/>
+        </w:rPr>
+        <w:t>صفحة لمصاريف الشركة تشمل كل المصاريف</w:t>
+      </w:r>
+    </w:p>
+    <w:p>
+      <w:pPr>
+        <w:pStyle w:val="ListParagraph"/>
+        <w:numPr>
+          <w:ilvl w:val="0"/>
+          <w:numId w:val="1"/>
+        </w:numPr>
+        <w:rPr>
+          <w:lang w:bidi="ar-IQ"/>
+        </w:rPr>
+      </w:pPr>
+      <w:r>
+        <w:rPr>
+          <w:rFonts w:hint="cs"/>
+          <w:rtl/>
+          <w:lang w:bidi="ar-IQ"/>
+        </w:rPr>
+        <w:t>صفحة المصاريف ممكن تتسجل علي الشركة او علي المالك</w:t>
+      </w:r>
+    </w:p>
+    <w:p>
+      <w:pPr>
+        <w:pStyle w:val="ListParagraph"/>
+        <w:numPr>
+          <w:ilvl w:val="0"/>
+          <w:numId w:val="1"/>
+        </w:numPr>
+        <w:rPr>
+          <w:lang w:bidi="ar-IQ"/>
+        </w:rPr>
+      </w:pPr>
+      <w:r>
+        <w:rPr>
+          <w:rFonts w:hint="cs"/>
+          <w:rtl/>
+          <w:lang w:bidi="ar-IQ"/>
+        </w:rPr>
+        <w:t>الي تم دفعه يروح صفحة تانية للودائع</w:t>
+      </w:r>
+    </w:p>
+    <w:p>
+      <w:pPr>
+        <w:pStyle w:val="ListParagraph"/>
+        <w:rPr>
+          <w:lang w:bidi="ar-IQ"/>
+        </w:rPr>
+      </w:pPr>
+    </w:p>
+    <w:p>
+      <w:pPr>
+        <w:pStyle w:val="ListParagraph"/>
+        <w:numPr>
+          <w:ilvl w:val="0"/>
+          <w:numId w:val="1"/>
+        </w:numPr>
+        <w:rPr>
+          <w:lang w:bidi="ar-IQ"/>
+        </w:rPr>
+      </w:pPr>
+      <w:r>
+        <w:rPr>
+          <w:rFonts w:hint="cs"/>
+          <w:rtl/>
+          <w:lang w:bidi="ar-IQ"/>
+        </w:rPr>
+        <w:t>تعديل شكل صفحة الفاتورة</w:t>
+      </w:r>
       <w:bookmarkStart w:id="0" w:name="_GoBack"/>
-      <w:r>
-        <w:rPr>
-          <w:rFonts w:hint="cs"/>
-          <w:rtl/>
-          <w:lang w:bidi="ar-IQ"/>
-        </w:rPr>
-        <w:t>الي تم دفعه يروح صفحة تانية للودائع</w:t>
-      </w:r>
-    </w:p>
-    <w:bookmarkEnd w:id="0"/>
-    <w:p>
-      <w:pPr>
-        <w:pStyle w:val="ListParagraph"/>
-        <w:rPr>
-          <w:lang w:bidi="ar-IQ"/>
-        </w:rPr>
-      </w:pPr>
-    </w:p>
-    <w:p>
-      <w:pPr>
-        <w:pStyle w:val="ListParagraph"/>
-        <w:rPr>
-          <w:lang w:bidi="ar-IQ"/>
-        </w:rPr>
-      </w:pPr>
-    </w:p>
-    <w:p>
-      <w:pPr>
-        <w:pStyle w:val="ListParagraph"/>
-        <w:numPr>
-          <w:ilvl w:val="0"/>
-          <w:numId w:val="1"/>
-        </w:numPr>
-        <w:rPr>
-          <w:lang w:bidi="ar-IQ"/>
-        </w:rPr>
-      </w:pPr>
-      <w:r>
-        <w:rPr>
-          <w:rFonts w:hint="cs"/>
-          <w:rtl/>
-          <w:lang w:bidi="ar-IQ"/>
-        </w:rPr>
-        <w:t>تعديل شكل صفحة الفاتورة</w:t>
-      </w:r>
-    </w:p>
-    <w:p>
-      <w:pPr>
-        <w:pStyle w:val="ListParagraph"/>
-        <w:numPr>
-          <w:ilvl w:val="0"/>
-          <w:numId w:val="1"/>
-        </w:numPr>
-        <w:rPr>
-          <w:lang w:bidi="ar-IQ"/>
-        </w:rPr>
-      </w:pPr>
-      <w:r>
-        <w:rPr>
-          <w:rFonts w:hint="cs"/>
-          <w:rtl/>
-          <w:lang w:bidi="ar-IQ"/>
-        </w:rPr>
-        <w:t>صفحة لمصاريف الشركة</w:t>
-      </w:r>
-      <w:r>
-        <w:rPr>
-          <w:rFonts w:hint="cs"/>
-          <w:rtl/>
-          <w:lang w:bidi="ar-IQ"/>
-        </w:rPr>
-        <w:t xml:space="preserve"> تشمل كل المصاريف</w:t>
-      </w:r>
-    </w:p>
-    <w:p>
-      <w:pPr>
-        <w:pStyle w:val="ListParagraph"/>
-        <w:numPr>
-          <w:ilvl w:val="0"/>
-          <w:numId w:val="1"/>
-        </w:numPr>
-        <w:rPr>
-          <w:lang w:bidi="ar-IQ"/>
-        </w:rPr>
-      </w:pPr>
-      <w:r>
-        <w:rPr>
-          <w:rFonts w:hint="cs"/>
-          <w:rtl/>
-          <w:lang w:bidi="ar-IQ"/>
-        </w:rPr>
-        <w:t>صفحة المصاريف ممكن تتسجل علي الشركة او علي المالك</w:t>
+      <w:bookmarkEnd w:id="0"/>
+    </w:p>
+    <w:p>
+      <w:pPr>
+        <w:pStyle w:val="ListParagraph"/>
+        <w:numPr>
+          <w:ilvl w:val="0"/>
+          <w:numId w:val="1"/>
+        </w:numPr>
+        <w:rPr>
+          <w:lang w:bidi="ar-IQ"/>
+        </w:rPr>
+      </w:pPr>
+      <w:r>
+        <w:rPr>
+          <w:rFonts w:hint="cs"/>
+          <w:rtl/>
+          <w:lang w:bidi="ar-IQ"/>
+        </w:rPr>
+        <w:t>جلب الكلاينت بطريقة صحيحة</w:t>
       </w:r>
     </w:p>
     <w:p>
@@ -424,26 +428,6 @@
           <w:lang w:bidi="ar-IQ"/>
         </w:rPr>
         <w:t xml:space="preserve"> وتعديل الوحده من الخارج؟</w:t>
-      </w:r>
-    </w:p>
-    <w:p>
-      <w:pPr>
-        <w:pStyle w:val="ListParagraph"/>
-        <w:numPr>
-          <w:ilvl w:val="0"/>
-          <w:numId w:val="1"/>
-        </w:numPr>
-        <w:rPr>
-          <w:lang w:bidi="ar-IQ"/>
-        </w:rPr>
-      </w:pPr>
-      <w:r>
-        <w:rPr>
-          <w:rFonts w:hint="cs"/>
-          <w:rtl/>
-          <w:lang w:bidi="ar-IQ"/>
-        </w:rPr>
-        <w:t>ضيف صندوق النثرية في صفحة منفرده</w:t>
       </w:r>
     </w:p>
     <w:sectPr>

</xml_diff>

<commit_message>
Uprage next js - finsh rest of changes
</commit_message>
<xml_diff>
--- a/Remove Tax from accounting.docx
+++ b/Remove Tax from accounting.docx
@@ -359,28 +359,64 @@
           <w:lang w:bidi="ar-IQ"/>
         </w:rPr>
       </w:pPr>
-    </w:p>
-    <w:p>
-      <w:pPr>
-        <w:pStyle w:val="ListParagraph"/>
-        <w:numPr>
-          <w:ilvl w:val="0"/>
-          <w:numId w:val="1"/>
-        </w:numPr>
-        <w:rPr>
-          <w:lang w:bidi="ar-IQ"/>
-        </w:rPr>
-      </w:pPr>
-      <w:r>
-        <w:rPr>
-          <w:rFonts w:hint="cs"/>
-          <w:rtl/>
-          <w:lang w:bidi="ar-IQ"/>
-        </w:rPr>
-        <w:t>تعديل شكل صفحة الفاتورة</w:t>
-      </w:r>
       <w:bookmarkStart w:id="0" w:name="_GoBack"/>
       <w:bookmarkEnd w:id="0"/>
+    </w:p>
+    <w:p>
+      <w:pPr>
+        <w:pStyle w:val="ListParagraph"/>
+        <w:numPr>
+          <w:ilvl w:val="0"/>
+          <w:numId w:val="1"/>
+        </w:numPr>
+        <w:rPr>
+          <w:lang w:bidi="ar-IQ"/>
+        </w:rPr>
+      </w:pPr>
+      <w:r>
+        <w:rPr>
+          <w:lang w:bidi="ar-IQ"/>
+        </w:rPr>
+        <w:t>Print problem</w:t>
+      </w:r>
+    </w:p>
+    <w:p>
+      <w:pPr>
+        <w:pStyle w:val="ListParagraph"/>
+        <w:numPr>
+          <w:ilvl w:val="0"/>
+          <w:numId w:val="1"/>
+        </w:numPr>
+        <w:rPr>
+          <w:lang w:bidi="ar-IQ"/>
+        </w:rPr>
+      </w:pPr>
+      <w:r>
+        <w:rPr>
+          <w:lang w:bidi="ar-IQ"/>
+        </w:rPr>
+        <w:t>Renew rent problem</w:t>
+      </w:r>
+    </w:p>
+    <w:p>
+      <w:pPr>
+        <w:pStyle w:val="ListParagraph"/>
+        <w:numPr>
+          <w:ilvl w:val="0"/>
+          <w:numId w:val="1"/>
+        </w:numPr>
+        <w:rPr>
+          <w:lang w:bidi="ar-IQ"/>
+        </w:rPr>
+      </w:pPr>
+      <w:r>
+        <w:rPr>
+          <w:rFonts w:hint="cs"/>
+          <w:rtl/>
+          <w:lang w:bidi="ar-IQ"/>
+        </w:rPr>
+        <w:t>تعديل شكل صفحة الفاتورة</w:t>
+      </w:r>
     </w:p>
     <w:p>
       <w:pPr>

</xml_diff>